<commit_message>
05. State Management - 75%
</commit_message>
<xml_diff>
--- a/05. State Management/Notes.docx
+++ b/05. State Management/Notes.docx
@@ -20,15 +20,7 @@
         </w:numPr>
       </w:pPr>
       <w:r>
-        <w:t xml:space="preserve">All the practice for this are in </w:t>
-      </w:r>
-      <w:proofErr w:type="gramStart"/>
-      <w:r>
-        <w:t>04.React</w:t>
-      </w:r>
-      <w:proofErr w:type="gramEnd"/>
-      <w:r>
-        <w:t xml:space="preserve"> Intro – 2 – travel list app</w:t>
+        <w:t>All the practice for this are in 04.React Intro – 2 – travel list app</w:t>
       </w:r>
     </w:p>
     <w:p>
@@ -244,13 +236,8 @@
         </w:numPr>
       </w:pPr>
       <w:r>
-        <w:t xml:space="preserve"> State needed only by one or a few </w:t>
-      </w:r>
-      <w:proofErr w:type="gramStart"/>
-      <w:r>
-        <w:t>components</w:t>
-      </w:r>
-      <w:proofErr w:type="gramEnd"/>
+        <w:t xml:space="preserve"> State needed only by one or a few components</w:t>
+      </w:r>
     </w:p>
     <w:p>
       <w:pPr>
@@ -261,13 +248,8 @@
         </w:numPr>
       </w:pPr>
       <w:r>
-        <w:t xml:space="preserve">State that is defined in a component and only that component and child components have access to </w:t>
-      </w:r>
-      <w:proofErr w:type="gramStart"/>
-      <w:r>
-        <w:t>it</w:t>
-      </w:r>
-      <w:proofErr w:type="gramEnd"/>
+        <w:t>State that is defined in a component and only that component and child components have access to it</w:t>
+      </w:r>
     </w:p>
     <w:p>
       <w:pPr>
@@ -306,13 +288,8 @@
         </w:numPr>
       </w:pPr>
       <w:r>
-        <w:t xml:space="preserve">Shared across every component in the entire </w:t>
-      </w:r>
-      <w:proofErr w:type="gramStart"/>
-      <w:r>
-        <w:t>application</w:t>
-      </w:r>
-      <w:proofErr w:type="gramEnd"/>
+        <w:t>Shared across every component in the entire application</w:t>
+      </w:r>
     </w:p>
     <w:p>
       <w:pPr>
@@ -372,7 +349,119 @@
         </w:drawing>
       </w:r>
     </w:p>
-    <w:p/>
+    <w:p>
+      <w:pPr>
+        <w:pStyle w:val="Heading1"/>
+      </w:pPr>
+      <w:r>
+        <w:lastRenderedPageBreak/>
+        <w:t>Derived state</w:t>
+      </w:r>
+    </w:p>
+    <w:p>
+      <w:pPr>
+        <w:pStyle w:val="ListParagraph"/>
+        <w:numPr>
+          <w:ilvl w:val="0"/>
+          <w:numId w:val="1"/>
+        </w:numPr>
+      </w:pPr>
+      <w:r>
+        <w:t>When you use a piece of state to create a new variable</w:t>
+      </w:r>
+    </w:p>
+    <w:p>
+      <w:r>
+        <w:drawing>
+          <wp:inline distT="0" distB="0" distL="0" distR="0" wp14:anchorId="6836C4BD" wp14:editId="18266A51">
+            <wp:extent cx="4829849" cy="952633"/>
+            <wp:effectExtent l="0" t="0" r="8890" b="0"/>
+            <wp:docPr id="32011535" name="Picture 1" descr="A screenshot of a computer program&#10;&#10;Description automatically generated"/>
+            <wp:cNvGraphicFramePr>
+              <a:graphicFrameLocks xmlns:a="http://schemas.openxmlformats.org/drawingml/2006/main" noChangeAspect="1"/>
+            </wp:cNvGraphicFramePr>
+            <a:graphic xmlns:a="http://schemas.openxmlformats.org/drawingml/2006/main">
+              <a:graphicData uri="http://schemas.openxmlformats.org/drawingml/2006/picture">
+                <pic:pic xmlns:pic="http://schemas.openxmlformats.org/drawingml/2006/picture">
+                  <pic:nvPicPr>
+                    <pic:cNvPr id="32011535" name="Picture 1" descr="A screenshot of a computer program&#10;&#10;Description automatically generated"/>
+                    <pic:cNvPicPr/>
+                  </pic:nvPicPr>
+                  <pic:blipFill>
+                    <a:blip r:embed="rId6"/>
+                    <a:stretch>
+                      <a:fillRect/>
+                    </a:stretch>
+                  </pic:blipFill>
+                  <pic:spPr>
+                    <a:xfrm>
+                      <a:off x="0" y="0"/>
+                      <a:ext cx="4829849" cy="952633"/>
+                    </a:xfrm>
+                    <a:prstGeom prst="rect">
+                      <a:avLst/>
+                    </a:prstGeom>
+                  </pic:spPr>
+                </pic:pic>
+              </a:graphicData>
+            </a:graphic>
+          </wp:inline>
+        </w:drawing>
+      </w:r>
+    </w:p>
+    <w:p>
+      <w:pPr>
+        <w:pStyle w:val="ListParagraph"/>
+        <w:numPr>
+          <w:ilvl w:val="0"/>
+          <w:numId w:val="1"/>
+        </w:numPr>
+      </w:pPr>
+      <w:r>
+        <w:t xml:space="preserve">We use the </w:t>
+      </w:r>
+      <w:r>
+        <w:rPr>
+          <w:b/>
+          <w:bCs/>
+        </w:rPr>
+        <w:t>list</w:t>
+      </w:r>
+      <w:r>
+        <w:t xml:space="preserve"> piece of state to create the </w:t>
+      </w:r>
+      <w:r>
+        <w:rPr>
+          <w:b/>
+          <w:bCs/>
+        </w:rPr>
+        <w:t>statistics</w:t>
+      </w:r>
+      <w:r>
+        <w:t xml:space="preserve"> variable</w:t>
+      </w:r>
+    </w:p>
+    <w:p>
+      <w:pPr>
+        <w:pStyle w:val="ListParagraph"/>
+        <w:numPr>
+          <w:ilvl w:val="0"/>
+          <w:numId w:val="1"/>
+        </w:numPr>
+      </w:pPr>
+      <w:r>
+        <w:t xml:space="preserve">Like this, we don’t need to keep the states updated and in sync since this will update by itself the statistics </w:t>
+      </w:r>
+      <w:r>
+        <w:t>v</w:t>
+      </w:r>
+      <w:r>
+        <w:t>ar</w:t>
+      </w:r>
+      <w:r>
+        <w:t>iable</w:t>
+      </w:r>
+    </w:p>
     <w:p/>
     <w:sectPr>
       <w:pgSz w:w="12240" w:h="15840"/>

</xml_diff>

<commit_message>
05. State Management - 100%
</commit_message>
<xml_diff>
--- a/05. State Management/Notes.docx
+++ b/05. State Management/Notes.docx
@@ -460,6 +460,191 @@
       </w:r>
       <w:r>
         <w:t>iable</w:t>
+      </w:r>
+    </w:p>
+    <w:p/>
+    <w:p/>
+    <w:p>
+      <w:pPr>
+        <w:pStyle w:val="Heading1"/>
+      </w:pPr>
+      <w:r>
+        <w:t>The Children Prop</w:t>
+      </w:r>
+    </w:p>
+    <w:p>
+      <w:pPr>
+        <w:pStyle w:val="ListParagraph"/>
+        <w:numPr>
+          <w:ilvl w:val="0"/>
+          <w:numId w:val="1"/>
+        </w:numPr>
+      </w:pPr>
+      <w:r>
+        <w:t xml:space="preserve">The children prop is the value the component receives between the Opening and the closing tag </w:t>
+      </w:r>
+    </w:p>
+    <w:p>
+      <w:pPr>
+        <w:pStyle w:val="ListParagraph"/>
+        <w:numPr>
+          <w:ilvl w:val="0"/>
+          <w:numId w:val="1"/>
+        </w:numPr>
+      </w:pPr>
+      <w:r>
+        <w:t>We Can access it as the children in the prop and then use it as {children</w:t>
+      </w:r>
+      <w:r>
+        <w:t>}</w:t>
+      </w:r>
+    </w:p>
+    <w:p>
+      <w:pPr>
+        <w:pStyle w:val="ListParagraph"/>
+        <w:numPr>
+          <w:ilvl w:val="0"/>
+          <w:numId w:val="1"/>
+        </w:numPr>
+      </w:pPr>
+      <w:r>
+        <w:drawing>
+          <wp:inline distT="0" distB="0" distL="0" distR="0" wp14:anchorId="00B6FF38" wp14:editId="0CD4DC06">
+            <wp:extent cx="3894667" cy="3653759"/>
+            <wp:effectExtent l="0" t="0" r="0" b="4445"/>
+            <wp:docPr id="379485368" name="Picture 1" descr="A screen shot of a computer program&#10;&#10;Description automatically generated"/>
+            <wp:cNvGraphicFramePr>
+              <a:graphicFrameLocks xmlns:a="http://schemas.openxmlformats.org/drawingml/2006/main" noChangeAspect="1"/>
+            </wp:cNvGraphicFramePr>
+            <a:graphic xmlns:a="http://schemas.openxmlformats.org/drawingml/2006/main">
+              <a:graphicData uri="http://schemas.openxmlformats.org/drawingml/2006/picture">
+                <pic:pic xmlns:pic="http://schemas.openxmlformats.org/drawingml/2006/picture">
+                  <pic:nvPicPr>
+                    <pic:cNvPr id="379485368" name="Picture 1" descr="A screen shot of a computer program&#10;&#10;Description automatically generated"/>
+                    <pic:cNvPicPr/>
+                  </pic:nvPicPr>
+                  <pic:blipFill>
+                    <a:blip r:embed="rId7"/>
+                    <a:stretch>
+                      <a:fillRect/>
+                    </a:stretch>
+                  </pic:blipFill>
+                  <pic:spPr>
+                    <a:xfrm>
+                      <a:off x="0" y="0"/>
+                      <a:ext cx="3898389" cy="3657251"/>
+                    </a:xfrm>
+                    <a:prstGeom prst="rect">
+                      <a:avLst/>
+                    </a:prstGeom>
+                  </pic:spPr>
+                </pic:pic>
+              </a:graphicData>
+            </a:graphic>
+          </wp:inline>
+        </w:drawing>
+      </w:r>
+    </w:p>
+    <w:p/>
+    <w:p>
+      <w:r>
+        <w:lastRenderedPageBreak/>
+        <w:drawing>
+          <wp:inline distT="0" distB="0" distL="0" distR="0" wp14:anchorId="3FB0AA7A" wp14:editId="7788F265">
+            <wp:extent cx="5620534" cy="238158"/>
+            <wp:effectExtent l="0" t="0" r="0" b="9525"/>
+            <wp:docPr id="910845792" name="Picture 1"/>
+            <wp:cNvGraphicFramePr>
+              <a:graphicFrameLocks xmlns:a="http://schemas.openxmlformats.org/drawingml/2006/main" noChangeAspect="1"/>
+            </wp:cNvGraphicFramePr>
+            <a:graphic xmlns:a="http://schemas.openxmlformats.org/drawingml/2006/main">
+              <a:graphicData uri="http://schemas.openxmlformats.org/drawingml/2006/picture">
+                <pic:pic xmlns:pic="http://schemas.openxmlformats.org/drawingml/2006/picture">
+                  <pic:nvPicPr>
+                    <pic:cNvPr id="910845792" name=""/>
+                    <pic:cNvPicPr/>
+                  </pic:nvPicPr>
+                  <pic:blipFill>
+                    <a:blip r:embed="rId8"/>
+                    <a:stretch>
+                      <a:fillRect/>
+                    </a:stretch>
+                  </pic:blipFill>
+                  <pic:spPr>
+                    <a:xfrm>
+                      <a:off x="0" y="0"/>
+                      <a:ext cx="5620534" cy="238158"/>
+                    </a:xfrm>
+                    <a:prstGeom prst="rect">
+                      <a:avLst/>
+                    </a:prstGeom>
+                  </pic:spPr>
+                </pic:pic>
+              </a:graphicData>
+            </a:graphic>
+          </wp:inline>
+        </w:drawing>
+      </w:r>
+      <w:r>
+        <w:drawing>
+          <wp:inline distT="0" distB="0" distL="0" distR="0" wp14:anchorId="79D867CB" wp14:editId="7E12D705">
+            <wp:extent cx="3772426" cy="2362530"/>
+            <wp:effectExtent l="0" t="0" r="0" b="0"/>
+            <wp:docPr id="123710010" name="Picture 1" descr="A screen shot of a computer program&#10;&#10;Description automatically generated"/>
+            <wp:cNvGraphicFramePr>
+              <a:graphicFrameLocks xmlns:a="http://schemas.openxmlformats.org/drawingml/2006/main" noChangeAspect="1"/>
+            </wp:cNvGraphicFramePr>
+            <a:graphic xmlns:a="http://schemas.openxmlformats.org/drawingml/2006/main">
+              <a:graphicData uri="http://schemas.openxmlformats.org/drawingml/2006/picture">
+                <pic:pic xmlns:pic="http://schemas.openxmlformats.org/drawingml/2006/picture">
+                  <pic:nvPicPr>
+                    <pic:cNvPr id="123710010" name="Picture 1" descr="A screen shot of a computer program&#10;&#10;Description automatically generated"/>
+                    <pic:cNvPicPr/>
+                  </pic:nvPicPr>
+                  <pic:blipFill>
+                    <a:blip r:embed="rId9"/>
+                    <a:stretch>
+                      <a:fillRect/>
+                    </a:stretch>
+                  </pic:blipFill>
+                  <pic:spPr>
+                    <a:xfrm>
+                      <a:off x="0" y="0"/>
+                      <a:ext cx="3772426" cy="2362530"/>
+                    </a:xfrm>
+                    <a:prstGeom prst="rect">
+                      <a:avLst/>
+                    </a:prstGeom>
+                  </pic:spPr>
+                </pic:pic>
+              </a:graphicData>
+            </a:graphic>
+          </wp:inline>
+        </w:drawing>
+      </w:r>
+    </w:p>
+    <w:p>
+      <w:pPr>
+        <w:pStyle w:val="ListParagraph"/>
+        <w:numPr>
+          <w:ilvl w:val="0"/>
+          <w:numId w:val="1"/>
+        </w:numPr>
+      </w:pPr>
+      <w:r>
+        <w:t>We are passing the Message TEXT as the content of the Message Component</w:t>
+      </w:r>
+    </w:p>
+    <w:p>
+      <w:pPr>
+        <w:pStyle w:val="ListParagraph"/>
+        <w:numPr>
+          <w:ilvl w:val="0"/>
+          <w:numId w:val="1"/>
+        </w:numPr>
+      </w:pPr>
+      <w:r>
+        <w:t>We are using that text as the {children} in the component to display the desired message</w:t>
       </w:r>
     </w:p>
     <w:p/>

</xml_diff>